<commit_message>
[Douglas Giordano] - Atualização decisões tecnicas.
</commit_message>
<xml_diff>
--- a/Decisões Técnicas.docx
+++ b/Decisões Técnicas.docx
@@ -180,7 +180,7 @@
           </w:tcPr>
           <w:p>
             <w:r>
-              <w:t>Banco de Dados</w:t>
+              <w:t>SGBD</w:t>
             </w:r>
           </w:p>
         </w:tc>
@@ -191,26 +191,166 @@
           <w:p>
             <w:proofErr w:type="spellStart"/>
             <w:r>
-              <w:t>My</w:t>
+              <w:t>Mysql</w:t>
+            </w:r>
+            <w:proofErr w:type="spellEnd"/>
+          </w:p>
+        </w:tc>
+      </w:tr>
+      <w:tr>
+        <w:tc>
+          <w:tcPr>
+            <w:tcW w:w="704" w:type="dxa"/>
+          </w:tcPr>
+          <w:p>
+            <w:r>
+              <w:t>06</w:t>
+            </w:r>
+          </w:p>
+        </w:tc>
+        <w:tc>
+          <w:tcPr>
+            <w:tcW w:w="4958" w:type="dxa"/>
+          </w:tcPr>
+          <w:p>
+            <w:pPr>
+              <w:tabs>
+                <w:tab w:val="left" w:pos="1605"/>
+              </w:tabs>
+            </w:pPr>
+            <w:r>
+              <w:t>IDE BD</w:t>
+            </w:r>
+            <w:r>
+              <w:tab/>
+            </w:r>
+          </w:p>
+        </w:tc>
+        <w:tc>
+          <w:tcPr>
+            <w:tcW w:w="2832" w:type="dxa"/>
+          </w:tcPr>
+          <w:p>
+            <w:proofErr w:type="spellStart"/>
+            <w:r>
+              <w:t>Mysql</w:t>
+            </w:r>
+            <w:proofErr w:type="spellEnd"/>
+            <w:r>
+              <w:t xml:space="preserve"> Workbench</w:t>
+            </w:r>
+          </w:p>
+        </w:tc>
+      </w:tr>
+      <w:tr>
+        <w:tc>
+          <w:tcPr>
+            <w:tcW w:w="704" w:type="dxa"/>
+          </w:tcPr>
+          <w:p>
+            <w:r>
+              <w:t>07</w:t>
+            </w:r>
+          </w:p>
+        </w:tc>
+        <w:tc>
+          <w:tcPr>
+            <w:tcW w:w="4958" w:type="dxa"/>
+          </w:tcPr>
+          <w:p>
+            <w:r>
+              <w:t>Ferramenta de Teste</w:t>
+            </w:r>
+          </w:p>
+        </w:tc>
+        <w:tc>
+          <w:tcPr>
+            <w:tcW w:w="2832" w:type="dxa"/>
+          </w:tcPr>
+          <w:p>
+            <w:proofErr w:type="spellStart"/>
+            <w:r>
+              <w:t>JUnit</w:t>
+            </w:r>
+            <w:proofErr w:type="spellEnd"/>
+          </w:p>
+        </w:tc>
+      </w:tr>
+      <w:tr>
+        <w:tc>
+          <w:tcPr>
+            <w:tcW w:w="704" w:type="dxa"/>
+          </w:tcPr>
+          <w:p>
+            <w:r>
+              <w:t>08</w:t>
+            </w:r>
+          </w:p>
+        </w:tc>
+        <w:tc>
+          <w:tcPr>
+            <w:tcW w:w="4958" w:type="dxa"/>
+          </w:tcPr>
+          <w:p>
+            <w:r>
+              <w:t>Arquitetura do Software</w:t>
+            </w:r>
+          </w:p>
+        </w:tc>
+        <w:tc>
+          <w:tcPr>
+            <w:tcW w:w="2832" w:type="dxa"/>
+          </w:tcPr>
+          <w:p>
+            <w:r>
+              <w:t>MVC + DAO</w:t>
+            </w:r>
+          </w:p>
+        </w:tc>
+      </w:tr>
+      <w:tr>
+        <w:tc>
+          <w:tcPr>
+            <w:tcW w:w="704" w:type="dxa"/>
+          </w:tcPr>
+          <w:p>
+            <w:r>
+              <w:t>09</w:t>
+            </w:r>
+          </w:p>
+        </w:tc>
+        <w:tc>
+          <w:tcPr>
+            <w:tcW w:w="4958" w:type="dxa"/>
+          </w:tcPr>
+          <w:p>
+            <w:r>
+              <w:t>Controle de Versionamento</w:t>
+            </w:r>
+          </w:p>
+        </w:tc>
+        <w:tc>
+          <w:tcPr>
+            <w:tcW w:w="2832" w:type="dxa"/>
+          </w:tcPr>
+          <w:p>
+            <w:r>
+              <w:t>GIT</w:t>
+            </w:r>
+          </w:p>
+        </w:tc>
+      </w:tr>
+      <w:tr>
+        <w:tc>
+          <w:tcPr>
+            <w:tcW w:w="704" w:type="dxa"/>
+          </w:tcPr>
+          <w:p>
+            <w:r>
+              <w:t>10</w:t>
             </w:r>
             <w:bookmarkStart w:id="0" w:name="_GoBack"/>
             <w:bookmarkEnd w:id="0"/>
-            <w:r>
-              <w:t>sql</w:t>
-            </w:r>
-            <w:proofErr w:type="spellEnd"/>
-          </w:p>
-        </w:tc>
-      </w:tr>
-      <w:tr>
-        <w:tc>
-          <w:tcPr>
-            <w:tcW w:w="704" w:type="dxa"/>
-          </w:tcPr>
-          <w:p>
-            <w:r>
-              <w:t>06</w:t>
-            </w:r>
           </w:p>
         </w:tc>
         <w:tc>
@@ -219,7 +359,7 @@
           </w:tcPr>
           <w:p>
             <w:r>
-              <w:t>SGBD</w:t>
+              <w:t>Metodologia de versionamento</w:t>
             </w:r>
           </w:p>
         </w:tc>
@@ -228,121 +368,10 @@
             <w:tcW w:w="2832" w:type="dxa"/>
           </w:tcPr>
           <w:p>
-            <w:proofErr w:type="spellStart"/>
-            <w:r>
-              <w:t>Mysql</w:t>
-            </w:r>
-            <w:proofErr w:type="spellEnd"/>
-            <w:r>
-              <w:t xml:space="preserve"> Workbench</w:t>
-            </w:r>
-          </w:p>
-        </w:tc>
-      </w:tr>
-      <w:tr>
-        <w:tc>
-          <w:tcPr>
-            <w:tcW w:w="704" w:type="dxa"/>
-          </w:tcPr>
-          <w:p>
-            <w:r>
-              <w:t>07</w:t>
-            </w:r>
-          </w:p>
-        </w:tc>
-        <w:tc>
-          <w:tcPr>
-            <w:tcW w:w="4958" w:type="dxa"/>
-          </w:tcPr>
-          <w:p>
-            <w:r>
-              <w:t>Ferramenta de Teste</w:t>
-            </w:r>
-          </w:p>
-        </w:tc>
-        <w:tc>
-          <w:tcPr>
-            <w:tcW w:w="2832" w:type="dxa"/>
-          </w:tcPr>
-          <w:p>
-            <w:proofErr w:type="spellStart"/>
-            <w:r>
-              <w:t>JUnit</w:t>
-            </w:r>
-            <w:proofErr w:type="spellEnd"/>
-          </w:p>
-        </w:tc>
-      </w:tr>
-      <w:tr>
-        <w:tc>
-          <w:tcPr>
-            <w:tcW w:w="704" w:type="dxa"/>
-          </w:tcPr>
-          <w:p>
-            <w:r>
-              <w:t>08</w:t>
-            </w:r>
-          </w:p>
-        </w:tc>
-        <w:tc>
-          <w:tcPr>
-            <w:tcW w:w="4958" w:type="dxa"/>
-          </w:tcPr>
-          <w:p>
-            <w:r>
-              <w:t>Arquitetura do Software</w:t>
-            </w:r>
-          </w:p>
-        </w:tc>
-        <w:tc>
-          <w:tcPr>
-            <w:tcW w:w="2832" w:type="dxa"/>
-          </w:tcPr>
-          <w:p>
-            <w:r>
-              <w:t>MVC + DAO</w:t>
-            </w:r>
-          </w:p>
-        </w:tc>
-      </w:tr>
-      <w:tr>
-        <w:tc>
-          <w:tcPr>
-            <w:tcW w:w="704" w:type="dxa"/>
-          </w:tcPr>
-          <w:p/>
-        </w:tc>
-        <w:tc>
-          <w:tcPr>
-            <w:tcW w:w="4958" w:type="dxa"/>
-          </w:tcPr>
-          <w:p/>
-        </w:tc>
-        <w:tc>
-          <w:tcPr>
-            <w:tcW w:w="2832" w:type="dxa"/>
-          </w:tcPr>
-          <w:p/>
-        </w:tc>
-      </w:tr>
-      <w:tr>
-        <w:tc>
-          <w:tcPr>
-            <w:tcW w:w="704" w:type="dxa"/>
-          </w:tcPr>
-          <w:p/>
-        </w:tc>
-        <w:tc>
-          <w:tcPr>
-            <w:tcW w:w="4958" w:type="dxa"/>
-          </w:tcPr>
-          <w:p/>
-        </w:tc>
-        <w:tc>
-          <w:tcPr>
-            <w:tcW w:w="2832" w:type="dxa"/>
-          </w:tcPr>
-          <w:p/>
+            <w:r>
+              <w:t>GIT FLOW</w:t>
+            </w:r>
+          </w:p>
         </w:tc>
       </w:tr>
     </w:tbl>

</xml_diff>

<commit_message>
[Alex Becker] - Priorização dos requisitos do 1 ao 3 e refatoração das decisões técnicas (java desktop e netbeans).
</commit_message>
<xml_diff>
--- a/Decisões Técnicas.docx
+++ b/Decisões Técnicas.docx
@@ -96,6 +96,11 @@
             <w:r>
               <w:t>JAVA</w:t>
             </w:r>
+            <w:r>
+              <w:t xml:space="preserve"> Desktop</w:t>
+            </w:r>
+            <w:bookmarkStart w:id="0" w:name="_GoBack"/>
+            <w:bookmarkEnd w:id="0"/>
           </w:p>
         </w:tc>
       </w:tr>
@@ -125,9 +130,11 @@
             <w:tcW w:w="2832" w:type="dxa"/>
           </w:tcPr>
           <w:p>
-            <w:r>
-              <w:t>Eclipse</w:t>
-            </w:r>
+            <w:proofErr w:type="spellStart"/>
+            <w:r>
+              <w:t>Netbeans</w:t>
+            </w:r>
+            <w:proofErr w:type="spellEnd"/>
           </w:p>
         </w:tc>
       </w:tr>
@@ -349,8 +356,6 @@
             <w:r>
               <w:t>10</w:t>
             </w:r>
-            <w:bookmarkStart w:id="0" w:name="_GoBack"/>
-            <w:bookmarkEnd w:id="0"/>
           </w:p>
         </w:tc>
         <w:tc>
@@ -816,6 +821,7 @@
       <w:spacing w:after="0" w:line="240" w:lineRule="auto"/>
     </w:pPr>
     <w:tblPr>
+      <w:tblInd w:w="0" w:type="dxa"/>
       <w:tblBorders>
         <w:top w:val="single" w:sz="4" w:space="0" w:color="auto"/>
         <w:left w:val="single" w:sz="4" w:space="0" w:color="auto"/>
@@ -824,6 +830,12 @@
         <w:insideH w:val="single" w:sz="4" w:space="0" w:color="auto"/>
         <w:insideV w:val="single" w:sz="4" w:space="0" w:color="auto"/>
       </w:tblBorders>
+      <w:tblCellMar>
+        <w:top w:w="0" w:type="dxa"/>
+        <w:left w:w="108" w:type="dxa"/>
+        <w:bottom w:w="0" w:type="dxa"/>
+        <w:right w:w="108" w:type="dxa"/>
+      </w:tblCellMar>
     </w:tblPr>
   </w:style>
 </w:styles>

</xml_diff>